<commit_message>
fix wills path and enhance migration path
</commit_message>
<xml_diff>
--- a/docassemble/MSM01ClientIntake/data/templates/MSM_Legal_Answer_Template_Wills.docx
+++ b/docassemble/MSM01ClientIntake/data/templates/MSM_Legal_Answer_Template_Wills.docx
@@ -6,6 +6,8 @@
       <w:pPr>
         <w:rPr>
           <w:rFonts w:ascii="Montserrat" w:hAnsi="Montserrat"/>
+          <w:sz w:val="20"/>
+          <w:szCs w:val="20"/>
         </w:rPr>
       </w:pPr>
     </w:p>
@@ -13,23 +15,31 @@
       <w:pPr>
         <w:rPr>
           <w:rFonts w:ascii="Montserrat" w:hAnsi="Montserrat"/>
-        </w:rPr>
-      </w:pPr>
-      <w:r>
-        <w:rPr>
-          <w:rFonts w:ascii="Montserrat" w:hAnsi="Montserrat"/>
+          <w:sz w:val="20"/>
+          <w:szCs w:val="20"/>
+        </w:rPr>
+      </w:pPr>
+      <w:r>
+        <w:rPr>
+          <w:rFonts w:ascii="Montserrat" w:hAnsi="Montserrat"/>
+          <w:sz w:val="20"/>
+          <w:szCs w:val="20"/>
         </w:rPr>
         <w:fldChar w:fldCharType="begin"/>
       </w:r>
       <w:r>
         <w:rPr>
           <w:rFonts w:ascii="Montserrat" w:hAnsi="Montserrat"/>
+          <w:sz w:val="20"/>
+          <w:szCs w:val="20"/>
         </w:rPr>
         <w:instrText xml:space="preserve"> DATE \@ "d MMMM yyyy" </w:instrText>
       </w:r>
       <w:r>
         <w:rPr>
           <w:rFonts w:ascii="Montserrat" w:hAnsi="Montserrat"/>
+          <w:sz w:val="20"/>
+          <w:szCs w:val="20"/>
         </w:rPr>
         <w:fldChar w:fldCharType="separate"/>
       </w:r>
@@ -37,12 +47,16 @@
         <w:rPr>
           <w:rFonts w:ascii="Montserrat" w:hAnsi="Montserrat"/>
           <w:noProof/>
-        </w:rPr>
-        <w:t>28 May 2023</w:t>
-      </w:r>
-      <w:r>
-        <w:rPr>
-          <w:rFonts w:ascii="Montserrat" w:hAnsi="Montserrat"/>
+          <w:sz w:val="20"/>
+          <w:szCs w:val="20"/>
+        </w:rPr>
+        <w:t>28 July 2023</w:t>
+      </w:r>
+      <w:r>
+        <w:rPr>
+          <w:rFonts w:ascii="Montserrat" w:hAnsi="Montserrat"/>
+          <w:sz w:val="20"/>
+          <w:szCs w:val="20"/>
         </w:rPr>
         <w:fldChar w:fldCharType="end"/>
       </w:r>
@@ -51,6 +65,8 @@
       <w:pPr>
         <w:rPr>
           <w:rFonts w:ascii="Montserrat" w:hAnsi="Montserrat"/>
+          <w:sz w:val="20"/>
+          <w:szCs w:val="20"/>
         </w:rPr>
       </w:pPr>
     </w:p>
@@ -58,11 +74,15 @@
       <w:pPr>
         <w:rPr>
           <w:rFonts w:ascii="Montserrat" w:hAnsi="Montserrat"/>
-        </w:rPr>
-      </w:pPr>
-      <w:r>
-        <w:rPr>
-          <w:rFonts w:ascii="Montserrat" w:hAnsi="Montserrat"/>
+          <w:sz w:val="20"/>
+          <w:szCs w:val="20"/>
+        </w:rPr>
+      </w:pPr>
+      <w:r>
+        <w:rPr>
+          <w:rFonts w:ascii="Montserrat" w:hAnsi="Montserrat"/>
+          <w:sz w:val="20"/>
+          <w:szCs w:val="20"/>
         </w:rPr>
         <w:t xml:space="preserve">Dear </w:t>
       </w:r>
@@ -72,33 +92,39 @@
           <w:rFonts w:ascii="Montserrat" w:hAnsi="Montserrat"/>
           <w:b/>
           <w:bCs/>
+          <w:sz w:val="20"/>
+          <w:szCs w:val="20"/>
         </w:rPr>
         <w:t xml:space="preserve">{{ </w:t>
       </w:r>
-      <w:proofErr w:type="spellStart"/>
       <w:r>
         <w:rPr>
           <w:rFonts w:ascii="Montserrat" w:hAnsi="Montserrat"/>
           <w:b/>
           <w:bCs/>
-        </w:rPr>
-        <w:t>wills</w:t>
-      </w:r>
-      <w:proofErr w:type="gramEnd"/>
+          <w:sz w:val="20"/>
+          <w:szCs w:val="20"/>
+        </w:rPr>
+        <w:t>willsUser</w:t>
+      </w:r>
       <w:r>
         <w:rPr>
           <w:rFonts w:ascii="Montserrat" w:hAnsi="Montserrat"/>
           <w:b/>
           <w:bCs/>
-        </w:rPr>
-        <w:t>_estates_first_name</w:t>
-      </w:r>
-      <w:proofErr w:type="spellEnd"/>
+          <w:sz w:val="20"/>
+          <w:szCs w:val="20"/>
+        </w:rPr>
+        <w:t>.name</w:t>
+      </w:r>
+      <w:proofErr w:type="gramEnd"/>
       <w:r>
         <w:rPr>
           <w:rFonts w:ascii="Montserrat" w:hAnsi="Montserrat"/>
           <w:b/>
           <w:bCs/>
+          <w:sz w:val="20"/>
+          <w:szCs w:val="20"/>
         </w:rPr>
         <w:t xml:space="preserve"> </w:t>
       </w:r>
@@ -107,78 +133,24 @@
           <w:rFonts w:ascii="Montserrat" w:hAnsi="Montserrat"/>
           <w:b/>
           <w:bCs/>
-        </w:rPr>
-        <w:t xml:space="preserve">}} </w:t>
-      </w:r>
-      <w:r>
-        <w:rPr>
-          <w:rFonts w:ascii="Montserrat" w:hAnsi="Montserrat"/>
-          <w:b/>
-          <w:bCs/>
-        </w:rPr>
-        <w:t xml:space="preserve">{{ </w:t>
-      </w:r>
-      <w:proofErr w:type="spellStart"/>
-      <w:r>
-        <w:rPr>
-          <w:rFonts w:ascii="Montserrat" w:hAnsi="Montserrat"/>
-          <w:b/>
-          <w:bCs/>
-        </w:rPr>
-        <w:t>wills_estates_given_name</w:t>
-      </w:r>
-      <w:proofErr w:type="spellEnd"/>
-      <w:r>
-        <w:rPr>
-          <w:rFonts w:ascii="Montserrat" w:hAnsi="Montserrat"/>
-          <w:b/>
-          <w:bCs/>
-        </w:rPr>
-        <w:t xml:space="preserve"> }} </w:t>
-      </w:r>
-      <w:r>
-        <w:rPr>
-          <w:rFonts w:ascii="Montserrat" w:hAnsi="Montserrat"/>
-          <w:b/>
-          <w:bCs/>
-        </w:rPr>
-        <w:t xml:space="preserve">{{ </w:t>
-      </w:r>
-      <w:proofErr w:type="spellStart"/>
-      <w:r>
-        <w:rPr>
-          <w:rFonts w:ascii="Montserrat" w:hAnsi="Montserrat"/>
-          <w:b/>
-          <w:bCs/>
-        </w:rPr>
-        <w:t>wills_estates_last_name</w:t>
-      </w:r>
-      <w:proofErr w:type="spellEnd"/>
-      <w:r>
-        <w:rPr>
-          <w:rFonts w:ascii="Montserrat" w:hAnsi="Montserrat"/>
-          <w:b/>
-          <w:bCs/>
-        </w:rPr>
-        <w:t xml:space="preserve"> </w:t>
-      </w:r>
-      <w:r>
-        <w:rPr>
-          <w:rFonts w:ascii="Montserrat" w:hAnsi="Montserrat"/>
-          <w:b/>
-          <w:bCs/>
+          <w:sz w:val="20"/>
+          <w:szCs w:val="20"/>
         </w:rPr>
         <w:t>}}</w:t>
       </w:r>
       <w:r>
         <w:rPr>
           <w:rFonts w:ascii="Montserrat" w:hAnsi="Montserrat"/>
+          <w:sz w:val="20"/>
+          <w:szCs w:val="20"/>
         </w:rPr>
         <w:t>,</w:t>
       </w:r>
       <w:r>
         <w:rPr>
           <w:rFonts w:ascii="Montserrat" w:hAnsi="Montserrat"/>
+          <w:sz w:val="20"/>
+          <w:szCs w:val="20"/>
         </w:rPr>
         <w:t xml:space="preserve"> </w:t>
       </w:r>
@@ -187,6 +159,8 @@
       <w:pPr>
         <w:rPr>
           <w:rFonts w:ascii="Montserrat" w:hAnsi="Montserrat"/>
+          <w:sz w:val="20"/>
+          <w:szCs w:val="20"/>
         </w:rPr>
       </w:pPr>
     </w:p>
@@ -194,23 +168,31 @@
       <w:pPr>
         <w:rPr>
           <w:rFonts w:ascii="Montserrat" w:hAnsi="Montserrat"/>
-        </w:rPr>
-      </w:pPr>
-      <w:r>
-        <w:rPr>
-          <w:rFonts w:ascii="Montserrat" w:hAnsi="Montserrat"/>
+          <w:sz w:val="20"/>
+          <w:szCs w:val="20"/>
+        </w:rPr>
+      </w:pPr>
+      <w:r>
+        <w:rPr>
+          <w:rFonts w:ascii="Montserrat" w:hAnsi="Montserrat"/>
+          <w:sz w:val="20"/>
+          <w:szCs w:val="20"/>
         </w:rPr>
         <w:t>Please find below the answers</w:t>
       </w:r>
       <w:r>
         <w:rPr>
           <w:rFonts w:ascii="Montserrat" w:hAnsi="Montserrat"/>
+          <w:sz w:val="20"/>
+          <w:szCs w:val="20"/>
         </w:rPr>
         <w:t xml:space="preserve"> that you have submitted to MSM Legal</w:t>
       </w:r>
       <w:r>
         <w:rPr>
           <w:rFonts w:ascii="Montserrat" w:hAnsi="Montserrat"/>
+          <w:sz w:val="20"/>
+          <w:szCs w:val="20"/>
         </w:rPr>
         <w:t>.</w:t>
       </w:r>
@@ -219,6 +201,8 @@
       <w:pPr>
         <w:rPr>
           <w:rFonts w:ascii="Montserrat" w:hAnsi="Montserrat"/>
+          <w:sz w:val="20"/>
+          <w:szCs w:val="20"/>
         </w:rPr>
       </w:pPr>
     </w:p>
@@ -227,11 +211,15 @@
         <w:jc w:val="center"/>
         <w:rPr>
           <w:rFonts w:ascii="Montserrat" w:hAnsi="Montserrat"/>
-        </w:rPr>
-      </w:pPr>
-      <w:r>
-        <w:rPr>
-          <w:rFonts w:ascii="Montserrat" w:hAnsi="Montserrat"/>
+          <w:sz w:val="20"/>
+          <w:szCs w:val="20"/>
+        </w:rPr>
+      </w:pPr>
+      <w:r>
+        <w:rPr>
+          <w:rFonts w:ascii="Montserrat" w:hAnsi="Montserrat"/>
+          <w:sz w:val="20"/>
+          <w:szCs w:val="20"/>
         </w:rPr>
         <w:t xml:space="preserve">{%p if </w:t>
       </w:r>
@@ -239,43 +227,41 @@
       <w:r>
         <w:rPr>
           <w:rFonts w:ascii="Montserrat" w:hAnsi="Montserrat"/>
-        </w:rPr>
-        <w:t>wills_estates_other_party_yesno</w:t>
+          <w:sz w:val="20"/>
+          <w:szCs w:val="20"/>
+        </w:rPr>
+        <w:t>willsUser</w:t>
+      </w:r>
+      <w:r>
+        <w:rPr>
+          <w:rFonts w:ascii="Montserrat" w:hAnsi="Montserrat"/>
+          <w:sz w:val="20"/>
+          <w:szCs w:val="20"/>
+        </w:rPr>
+        <w:t>.other_party_involved</w:t>
       </w:r>
       <w:proofErr w:type="spellEnd"/>
       <w:r>
         <w:rPr>
           <w:rFonts w:ascii="Montserrat" w:hAnsi="Montserrat"/>
-        </w:rPr>
-        <w:t xml:space="preserve"> =</w:t>
-      </w:r>
-      <w:r>
-        <w:rPr>
-          <w:rFonts w:ascii="Montserrat" w:hAnsi="Montserrat"/>
-        </w:rPr>
-        <w:t>=</w:t>
-      </w:r>
-      <w:r>
-        <w:rPr>
-          <w:rFonts w:ascii="Montserrat" w:hAnsi="Montserrat"/>
-        </w:rPr>
-        <w:t xml:space="preserve"> ‘Yes’</w:t>
-      </w:r>
-      <w:r>
-        <w:rPr>
-          <w:rFonts w:ascii="Montserrat" w:hAnsi="Montserrat"/>
+          <w:sz w:val="20"/>
+          <w:szCs w:val="20"/>
         </w:rPr>
         <w:t xml:space="preserve"> </w:t>
       </w:r>
       <w:r>
         <w:rPr>
           <w:rFonts w:ascii="Montserrat" w:hAnsi="Montserrat"/>
+          <w:sz w:val="20"/>
+          <w:szCs w:val="20"/>
         </w:rPr>
         <w:t>%</w:t>
       </w:r>
       <w:r>
         <w:rPr>
           <w:rFonts w:ascii="Montserrat" w:hAnsi="Montserrat"/>
+          <w:sz w:val="20"/>
+          <w:szCs w:val="20"/>
         </w:rPr>
         <w:t>}</w:t>
       </w:r>
@@ -284,11 +270,15 @@
       <w:pPr>
         <w:rPr>
           <w:rFonts w:ascii="Montserrat" w:hAnsi="Montserrat"/>
-        </w:rPr>
-      </w:pPr>
-      <w:r>
-        <w:rPr>
-          <w:rFonts w:ascii="Montserrat" w:hAnsi="Montserrat"/>
+          <w:sz w:val="20"/>
+          <w:szCs w:val="20"/>
+        </w:rPr>
+      </w:pPr>
+      <w:r>
+        <w:rPr>
+          <w:rFonts w:ascii="Montserrat" w:hAnsi="Montserrat"/>
+          <w:sz w:val="20"/>
+          <w:szCs w:val="20"/>
         </w:rPr>
         <w:t xml:space="preserve">We note you have provided </w:t>
       </w:r>
@@ -296,6 +286,8 @@
       <w:r>
         <w:rPr>
           <w:rFonts w:ascii="Montserrat" w:hAnsi="Montserrat"/>
+          <w:sz w:val="20"/>
+          <w:szCs w:val="20"/>
         </w:rPr>
         <w:t xml:space="preserve">{{ </w:t>
       </w:r>
@@ -303,28 +295,44 @@
       <w:r>
         <w:rPr>
           <w:rFonts w:ascii="Montserrat" w:hAnsi="Montserrat"/>
-        </w:rPr>
-        <w:t>wills</w:t>
+          <w:sz w:val="20"/>
+          <w:szCs w:val="20"/>
+        </w:rPr>
+        <w:t>willsUser</w:t>
+      </w:r>
+      <w:r>
+        <w:rPr>
+          <w:rFonts w:ascii="Montserrat" w:hAnsi="Montserrat"/>
+          <w:sz w:val="20"/>
+          <w:szCs w:val="20"/>
+        </w:rPr>
+        <w:t>.other</w:t>
       </w:r>
       <w:proofErr w:type="gramEnd"/>
       <w:r>
         <w:rPr>
           <w:rFonts w:ascii="Montserrat" w:hAnsi="Montserrat"/>
-        </w:rPr>
-        <w:t>_estates_other_part</w:t>
-      </w:r>
-      <w:r>
-        <w:rPr>
-          <w:rFonts w:ascii="Montserrat" w:hAnsi="Montserrat"/>
-        </w:rPr>
-        <w:t>y_name</w:t>
+          <w:sz w:val="20"/>
+          <w:szCs w:val="20"/>
+        </w:rPr>
+        <w:t>_party_fullName</w:t>
       </w:r>
       <w:proofErr w:type="spellEnd"/>
       <w:r>
         <w:rPr>
           <w:rFonts w:ascii="Montserrat" w:hAnsi="Montserrat"/>
-        </w:rPr>
-        <w:t xml:space="preserve"> }} as the Other Party in this matter.</w:t>
+          <w:sz w:val="20"/>
+          <w:szCs w:val="20"/>
+        </w:rPr>
+        <w:t xml:space="preserve"> </w:t>
+      </w:r>
+      <w:r>
+        <w:rPr>
+          <w:rFonts w:ascii="Montserrat" w:hAnsi="Montserrat"/>
+          <w:sz w:val="20"/>
+          <w:szCs w:val="20"/>
+        </w:rPr>
+        <w:t>}} as the Other Party in this matter.</w:t>
       </w:r>
     </w:p>
     <w:p>
@@ -332,47 +340,63 @@
         <w:jc w:val="center"/>
         <w:rPr>
           <w:rFonts w:ascii="Montserrat" w:hAnsi="Montserrat"/>
-        </w:rPr>
-      </w:pPr>
-      <w:r>
-        <w:rPr>
-          <w:rFonts w:ascii="Montserrat" w:hAnsi="Montserrat"/>
+          <w:sz w:val="20"/>
+          <w:szCs w:val="20"/>
+        </w:rPr>
+      </w:pPr>
+      <w:r>
+        <w:rPr>
+          <w:rFonts w:ascii="Montserrat" w:hAnsi="Montserrat"/>
+          <w:sz w:val="20"/>
+          <w:szCs w:val="20"/>
         </w:rPr>
         <w:t>{%</w:t>
       </w:r>
       <w:r>
         <w:rPr>
           <w:rFonts w:ascii="Montserrat" w:hAnsi="Montserrat"/>
+          <w:sz w:val="20"/>
+          <w:szCs w:val="20"/>
         </w:rPr>
         <w:t>p</w:t>
       </w:r>
       <w:r>
         <w:rPr>
           <w:rFonts w:ascii="Montserrat" w:hAnsi="Montserrat"/>
+          <w:sz w:val="20"/>
+          <w:szCs w:val="20"/>
         </w:rPr>
         <w:t xml:space="preserve"> </w:t>
       </w:r>
       <w:r>
         <w:rPr>
           <w:rFonts w:ascii="Montserrat" w:hAnsi="Montserrat"/>
+          <w:sz w:val="20"/>
+          <w:szCs w:val="20"/>
         </w:rPr>
         <w:t>endif</w:t>
       </w:r>
       <w:r>
         <w:rPr>
           <w:rFonts w:ascii="Montserrat" w:hAnsi="Montserrat"/>
+          <w:sz w:val="20"/>
+          <w:szCs w:val="20"/>
         </w:rPr>
         <w:t xml:space="preserve"> </w:t>
       </w:r>
       <w:r>
         <w:rPr>
           <w:rFonts w:ascii="Montserrat" w:hAnsi="Montserrat"/>
+          <w:sz w:val="20"/>
+          <w:szCs w:val="20"/>
         </w:rPr>
         <w:t>%</w:t>
       </w:r>
       <w:r>
         <w:rPr>
           <w:rFonts w:ascii="Montserrat" w:hAnsi="Montserrat"/>
+          <w:sz w:val="20"/>
+          <w:szCs w:val="20"/>
         </w:rPr>
         <w:t>}</w:t>
       </w:r>
@@ -381,11 +405,15 @@
       <w:pPr>
         <w:rPr>
           <w:rFonts w:ascii="Montserrat" w:hAnsi="Montserrat"/>
-        </w:rPr>
-      </w:pPr>
-      <w:r>
-        <w:rPr>
-          <w:rFonts w:ascii="Montserrat" w:hAnsi="Montserrat"/>
+          <w:sz w:val="20"/>
+          <w:szCs w:val="20"/>
+        </w:rPr>
+      </w:pPr>
+      <w:r>
+        <w:rPr>
+          <w:rFonts w:ascii="Montserrat" w:hAnsi="Montserrat"/>
+          <w:sz w:val="20"/>
+          <w:szCs w:val="20"/>
         </w:rPr>
         <w:br w:type="page"/>
       </w:r>
@@ -394,6 +422,8 @@
       <w:pPr>
         <w:rPr>
           <w:rFonts w:ascii="Montserrat" w:hAnsi="Montserrat"/>
+          <w:sz w:val="20"/>
+          <w:szCs w:val="20"/>
         </w:rPr>
       </w:pPr>
     </w:p>
@@ -434,6 +464,8 @@
                 <w:b/>
                 <w:bCs/>
                 <w:color w:val="000000"/>
+                <w:sz w:val="20"/>
+                <w:szCs w:val="20"/>
                 <w:lang w:eastAsia="en-AU"/>
               </w:rPr>
             </w:pPr>
@@ -443,6 +475,8 @@
                 <w:b/>
                 <w:bCs/>
                 <w:color w:val="FFFFFF" w:themeColor="background1"/>
+                <w:sz w:val="20"/>
+                <w:szCs w:val="20"/>
                 <w:lang w:eastAsia="en-AU"/>
               </w:rPr>
               <w:t>Question</w:t>
@@ -465,6 +499,8 @@
                 <w:b/>
                 <w:bCs/>
                 <w:color w:val="000000"/>
+                <w:sz w:val="20"/>
+                <w:szCs w:val="20"/>
                 <w:lang w:eastAsia="en-AU"/>
               </w:rPr>
             </w:pPr>
@@ -474,6 +510,8 @@
                 <w:b/>
                 <w:bCs/>
                 <w:color w:val="FFFFFF" w:themeColor="background1"/>
+                <w:sz w:val="20"/>
+                <w:szCs w:val="20"/>
                 <w:lang w:eastAsia="en-AU"/>
               </w:rPr>
               <w:t>Answer</w:t>
@@ -500,7 +538,9 @@
                 <w:rFonts w:ascii="Montserrat" w:eastAsia="Times New Roman" w:hAnsi="Montserrat" w:cs="Calibri"/>
                 <w:b/>
                 <w:bCs/>
-                <w:color w:val="F8F7F7"/>
+                <w:color w:val="000000"/>
+                <w:sz w:val="20"/>
+                <w:szCs w:val="20"/>
                 <w:lang w:eastAsia="en-AU"/>
               </w:rPr>
             </w:pPr>
@@ -510,9 +550,11 @@
                 <w:b/>
                 <w:bCs/>
                 <w:color w:val="000000"/>
-                <w:lang w:eastAsia="en-AU"/>
-              </w:rPr>
-              <w:t>Legal Issue</w:t>
+                <w:sz w:val="20"/>
+                <w:szCs w:val="20"/>
+                <w:lang w:eastAsia="en-AU"/>
+              </w:rPr>
+              <w:t>Is an interpreter required?</w:t>
             </w:r>
           </w:p>
         </w:tc>
@@ -529,6 +571,8 @@
               <w:rPr>
                 <w:rFonts w:ascii="Montserrat" w:eastAsia="Times New Roman" w:hAnsi="Montserrat" w:cs="Calibri"/>
                 <w:color w:val="000000"/>
+                <w:sz w:val="20"/>
+                <w:szCs w:val="20"/>
                 <w:lang w:eastAsia="en-AU"/>
               </w:rPr>
             </w:pPr>
@@ -537,6 +581,8 @@
               <w:rPr>
                 <w:rFonts w:ascii="Montserrat" w:eastAsia="Times New Roman" w:hAnsi="Montserrat" w:cs="Calibri"/>
                 <w:color w:val="000000"/>
+                <w:sz w:val="20"/>
+                <w:szCs w:val="20"/>
                 <w:lang w:eastAsia="en-AU"/>
               </w:rPr>
               <w:t xml:space="preserve">{{ </w:t>
@@ -546,27 +592,113 @@
               <w:rPr>
                 <w:rFonts w:ascii="Montserrat" w:eastAsia="Times New Roman" w:hAnsi="Montserrat" w:cs="Calibri"/>
                 <w:color w:val="000000"/>
-                <w:lang w:eastAsia="en-AU"/>
-              </w:rPr>
-              <w:t>wills</w:t>
-            </w:r>
+                <w:sz w:val="20"/>
+                <w:szCs w:val="20"/>
+                <w:lang w:eastAsia="en-AU"/>
+              </w:rPr>
+              <w:t>yesno</w:t>
+            </w:r>
+            <w:proofErr w:type="spellEnd"/>
             <w:proofErr w:type="gramEnd"/>
             <w:r>
               <w:rPr>
                 <w:rFonts w:ascii="Montserrat" w:eastAsia="Times New Roman" w:hAnsi="Montserrat" w:cs="Calibri"/>
                 <w:color w:val="000000"/>
-                <w:lang w:eastAsia="en-AU"/>
-              </w:rPr>
-              <w:t>_estates_options.true_values</w:t>
+                <w:sz w:val="20"/>
+                <w:szCs w:val="20"/>
+                <w:lang w:eastAsia="en-AU"/>
+              </w:rPr>
+              <w:t>(</w:t>
+            </w:r>
+            <w:proofErr w:type="spellStart"/>
+            <w:r>
+              <w:rPr>
+                <w:rFonts w:ascii="Montserrat" w:eastAsia="Times New Roman" w:hAnsi="Montserrat" w:cs="Calibri"/>
+                <w:color w:val="000000"/>
+                <w:sz w:val="20"/>
+                <w:szCs w:val="20"/>
+                <w:lang w:eastAsia="en-AU"/>
+              </w:rPr>
+              <w:t>MSM_User_needs_interpreter</w:t>
             </w:r>
             <w:proofErr w:type="spellEnd"/>
             <w:r>
               <w:rPr>
                 <w:rFonts w:ascii="Montserrat" w:eastAsia="Times New Roman" w:hAnsi="Montserrat" w:cs="Calibri"/>
                 <w:color w:val="000000"/>
-                <w:lang w:eastAsia="en-AU"/>
-              </w:rPr>
-              <w:t>() }}</w:t>
+                <w:sz w:val="20"/>
+                <w:szCs w:val="20"/>
+                <w:lang w:eastAsia="en-AU"/>
+              </w:rPr>
+              <w:t xml:space="preserve">) }}{% if  </w:t>
+            </w:r>
+            <w:proofErr w:type="spellStart"/>
+            <w:r>
+              <w:rPr>
+                <w:rFonts w:ascii="Montserrat" w:eastAsia="Times New Roman" w:hAnsi="Montserrat" w:cs="Calibri"/>
+                <w:color w:val="000000"/>
+                <w:sz w:val="20"/>
+                <w:szCs w:val="20"/>
+                <w:lang w:eastAsia="en-AU"/>
+              </w:rPr>
+              <w:t>MSM_User_needs_interpreter</w:t>
+            </w:r>
+            <w:proofErr w:type="spellEnd"/>
+            <w:r>
+              <w:rPr>
+                <w:rFonts w:ascii="Montserrat" w:eastAsia="Times New Roman" w:hAnsi="Montserrat" w:cs="Calibri"/>
+                <w:color w:val="000000"/>
+                <w:sz w:val="20"/>
+                <w:szCs w:val="20"/>
+                <w:lang w:eastAsia="en-AU"/>
+              </w:rPr>
+              <w:t xml:space="preserve"> %}, for {{ </w:t>
+            </w:r>
+            <w:r>
+              <w:rPr>
+                <w:sz w:val="20"/>
+                <w:szCs w:val="20"/>
+              </w:rPr>
+              <w:t xml:space="preserve"> </w:t>
+            </w:r>
+            <w:proofErr w:type="spellStart"/>
+            <w:r>
+              <w:rPr>
+                <w:rFonts w:ascii="Montserrat" w:eastAsia="Times New Roman" w:hAnsi="Montserrat" w:cs="Calibri"/>
+                <w:color w:val="000000"/>
+                <w:sz w:val="20"/>
+                <w:szCs w:val="20"/>
+                <w:lang w:eastAsia="en-AU"/>
+              </w:rPr>
+              <w:t>MSM_User_language</w:t>
+            </w:r>
+            <w:proofErr w:type="spellEnd"/>
+            <w:r>
+              <w:rPr>
+                <w:rFonts w:ascii="Montserrat" w:eastAsia="Times New Roman" w:hAnsi="Montserrat" w:cs="Calibri"/>
+                <w:color w:val="000000"/>
+                <w:sz w:val="20"/>
+                <w:szCs w:val="20"/>
+                <w:lang w:eastAsia="en-AU"/>
+              </w:rPr>
+              <w:t xml:space="preserve">  }}</w:t>
+            </w:r>
+            <w:r>
+              <w:rPr>
+                <w:sz w:val="20"/>
+                <w:szCs w:val="20"/>
+              </w:rPr>
+              <w:t xml:space="preserve"> </w:t>
+            </w:r>
+            <w:r>
+              <w:rPr>
+                <w:rFonts w:ascii="Montserrat" w:eastAsia="Times New Roman" w:hAnsi="Montserrat" w:cs="Calibri"/>
+                <w:color w:val="000000"/>
+                <w:sz w:val="20"/>
+                <w:szCs w:val="20"/>
+                <w:lang w:eastAsia="en-AU"/>
+              </w:rPr>
+              <w:t>{% endif %}</w:t>
             </w:r>
           </w:p>
         </w:tc>
@@ -590,7 +722,9 @@
                 <w:rFonts w:ascii="Montserrat" w:eastAsia="Times New Roman" w:hAnsi="Montserrat" w:cs="Calibri"/>
                 <w:b/>
                 <w:bCs/>
-                <w:color w:val="000000"/>
+                <w:color w:val="F8F7F7"/>
+                <w:sz w:val="20"/>
+                <w:szCs w:val="20"/>
                 <w:lang w:eastAsia="en-AU"/>
               </w:rPr>
             </w:pPr>
@@ -600,9 +734,11 @@
                 <w:b/>
                 <w:bCs/>
                 <w:color w:val="000000"/>
-                <w:lang w:eastAsia="en-AU"/>
-              </w:rPr>
-              <w:t>Does the Main Applicant speak another language and is a translator required?</w:t>
+                <w:sz w:val="20"/>
+                <w:szCs w:val="20"/>
+                <w:lang w:eastAsia="en-AU"/>
+              </w:rPr>
+              <w:t>Legal Issue</w:t>
             </w:r>
           </w:p>
         </w:tc>
@@ -615,10 +751,12 @@
           </w:tcPr>
           <w:p>
             <w:pPr>
-              <w:spacing w:after="0" w:line="240" w:lineRule="auto"/>
-              <w:rPr>
-                <w:rFonts w:ascii="Montserrat" w:eastAsia="Times New Roman" w:hAnsi="Montserrat" w:cs="Calibri"/>
-                <w:color w:val="000000"/>
+              <w:spacing w:before="240" w:line="240" w:lineRule="auto"/>
+              <w:rPr>
+                <w:rFonts w:ascii="Montserrat" w:eastAsia="Times New Roman" w:hAnsi="Montserrat" w:cs="Calibri"/>
+                <w:color w:val="000000"/>
+                <w:sz w:val="20"/>
+                <w:szCs w:val="20"/>
                 <w:lang w:eastAsia="en-AU"/>
               </w:rPr>
             </w:pPr>
@@ -626,42 +764,72 @@
               <w:rPr>
                 <w:rFonts w:ascii="Montserrat" w:eastAsia="Times New Roman" w:hAnsi="Montserrat" w:cs="Calibri"/>
                 <w:color w:val="000000"/>
-                <w:lang w:eastAsia="en-AU"/>
-              </w:rPr>
-              <w:t xml:space="preserve">{%p if </w:t>
+                <w:sz w:val="20"/>
+                <w:szCs w:val="20"/>
+                <w:lang w:eastAsia="en-AU"/>
+              </w:rPr>
+              <w:t xml:space="preserve">{%p for issue in </w:t>
             </w:r>
             <w:proofErr w:type="spellStart"/>
             <w:r>
               <w:rPr>
                 <w:rFonts w:ascii="Montserrat" w:eastAsia="Times New Roman" w:hAnsi="Montserrat" w:cs="Calibri"/>
                 <w:color w:val="000000"/>
-                <w:lang w:eastAsia="en-AU"/>
-              </w:rPr>
-              <w:t>ESLquestion</w:t>
+                <w:sz w:val="20"/>
+                <w:szCs w:val="20"/>
+                <w:lang w:eastAsia="en-AU"/>
+              </w:rPr>
+              <w:t>willsUser</w:t>
+            </w:r>
+            <w:r>
+              <w:rPr>
+                <w:rFonts w:ascii="Montserrat" w:eastAsia="Times New Roman" w:hAnsi="Montserrat" w:cs="Calibri"/>
+                <w:color w:val="000000"/>
+                <w:sz w:val="20"/>
+                <w:szCs w:val="20"/>
+                <w:lang w:eastAsia="en-AU"/>
+              </w:rPr>
+              <w:t>.issues_Compiled</w:t>
             </w:r>
             <w:proofErr w:type="spellEnd"/>
             <w:r>
               <w:rPr>
                 <w:rFonts w:ascii="Montserrat" w:eastAsia="Times New Roman" w:hAnsi="Montserrat" w:cs="Calibri"/>
                 <w:color w:val="000000"/>
-                <w:lang w:eastAsia="en-AU"/>
-              </w:rPr>
-              <w:t xml:space="preserve">== ’Yes’ and </w:t>
+                <w:sz w:val="20"/>
+                <w:szCs w:val="20"/>
+                <w:lang w:eastAsia="en-AU"/>
+              </w:rPr>
+              <w:t xml:space="preserve"> </w:t>
+            </w:r>
+            <w:r>
+              <w:rPr>
+                <w:rFonts w:ascii="Montserrat" w:eastAsia="Times New Roman" w:hAnsi="Montserrat" w:cs="Calibri"/>
+                <w:color w:val="000000"/>
+                <w:sz w:val="20"/>
+                <w:szCs w:val="20"/>
+                <w:lang w:eastAsia="en-AU"/>
+              </w:rPr>
+              <w:t xml:space="preserve">| </w:t>
             </w:r>
             <w:proofErr w:type="spellStart"/>
             <w:r>
               <w:rPr>
                 <w:rFonts w:ascii="Montserrat" w:eastAsia="Times New Roman" w:hAnsi="Montserrat" w:cs="Calibri"/>
                 <w:color w:val="000000"/>
-                <w:lang w:eastAsia="en-AU"/>
-              </w:rPr>
-              <w:t>is_interpreter_needed</w:t>
+                <w:sz w:val="20"/>
+                <w:szCs w:val="20"/>
+                <w:lang w:eastAsia="en-AU"/>
+              </w:rPr>
+              <w:t>add_separators</w:t>
             </w:r>
             <w:proofErr w:type="spellEnd"/>
             <w:r>
               <w:rPr>
                 <w:rFonts w:ascii="Montserrat" w:eastAsia="Times New Roman" w:hAnsi="Montserrat" w:cs="Calibri"/>
                 <w:color w:val="000000"/>
+                <w:sz w:val="20"/>
+                <w:szCs w:val="20"/>
                 <w:lang w:eastAsia="en-AU"/>
               </w:rPr>
               <w:t xml:space="preserve"> </w:t>
@@ -670,71 +838,61 @@
               <w:rPr>
                 <w:rFonts w:ascii="Montserrat" w:eastAsia="Times New Roman" w:hAnsi="Montserrat" w:cs="Calibri"/>
                 <w:color w:val="000000"/>
-                <w:lang w:eastAsia="en-AU"/>
-              </w:rPr>
-              <w:t>== ‘Yes’ %}</w:t>
+                <w:sz w:val="20"/>
+                <w:szCs w:val="20"/>
+                <w:lang w:eastAsia="en-AU"/>
+              </w:rPr>
+              <w:t>%}</w:t>
             </w:r>
           </w:p>
           <w:p>
             <w:pPr>
-              <w:spacing w:after="0" w:line="240" w:lineRule="auto"/>
-              <w:rPr>
-                <w:rFonts w:ascii="Montserrat" w:eastAsia="Times New Roman" w:hAnsi="Montserrat" w:cs="Calibri"/>
-                <w:color w:val="000000"/>
+              <w:pStyle w:val="ListParagraph"/>
+              <w:numPr>
+                <w:ilvl w:val="0"/>
+                <w:numId w:val="2"/>
+              </w:numPr>
+              <w:spacing w:before="240" w:line="240" w:lineRule="auto"/>
+              <w:ind w:left="385"/>
+              <w:rPr>
+                <w:rFonts w:ascii="Montserrat" w:eastAsia="Times New Roman" w:hAnsi="Montserrat" w:cs="Calibri"/>
+                <w:color w:val="000000"/>
+                <w:sz w:val="20"/>
+                <w:szCs w:val="20"/>
                 <w:lang w:eastAsia="en-AU"/>
               </w:rPr>
             </w:pPr>
-            <w:r>
-              <w:rPr>
-                <w:rFonts w:ascii="Montserrat" w:eastAsia="Times New Roman" w:hAnsi="Montserrat" w:cs="Calibri"/>
-                <w:color w:val="000000"/>
-                <w:lang w:eastAsia="en-AU"/>
-              </w:rPr>
-              <w:t xml:space="preserve">Yes, an interpreter is required for </w:t>
-            </w:r>
             <w:proofErr w:type="gramStart"/>
             <w:r>
               <w:rPr>
                 <w:rFonts w:ascii="Montserrat" w:eastAsia="Times New Roman" w:hAnsi="Montserrat" w:cs="Calibri"/>
                 <w:color w:val="000000"/>
-                <w:lang w:eastAsia="en-AU"/>
-              </w:rPr>
-              <w:t xml:space="preserve">{{ </w:t>
-            </w:r>
-            <w:proofErr w:type="spellStart"/>
-            <w:r>
-              <w:rPr>
-                <w:rFonts w:ascii="Montserrat" w:eastAsia="Times New Roman" w:hAnsi="Montserrat" w:cs="Calibri"/>
-                <w:color w:val="000000"/>
-                <w:lang w:eastAsia="en-AU"/>
-              </w:rPr>
-              <w:t>ESL</w:t>
+                <w:sz w:val="20"/>
+                <w:szCs w:val="20"/>
+                <w:lang w:eastAsia="en-AU"/>
+              </w:rPr>
+              <w:t>{{ issue</w:t>
             </w:r>
             <w:proofErr w:type="gramEnd"/>
             <w:r>
               <w:rPr>
                 <w:rFonts w:ascii="Montserrat" w:eastAsia="Times New Roman" w:hAnsi="Montserrat" w:cs="Calibri"/>
                 <w:color w:val="000000"/>
-                <w:lang w:eastAsia="en-AU"/>
-              </w:rPr>
-              <w:t>_language_spoken</w:t>
-            </w:r>
-            <w:proofErr w:type="spellEnd"/>
-            <w:r>
-              <w:rPr>
-                <w:rFonts w:ascii="Montserrat" w:eastAsia="Times New Roman" w:hAnsi="Montserrat" w:cs="Calibri"/>
-                <w:color w:val="000000"/>
-                <w:lang w:eastAsia="en-AU"/>
-              </w:rPr>
-              <w:t xml:space="preserve"> }} </w:t>
+                <w:sz w:val="20"/>
+                <w:szCs w:val="20"/>
+                <w:lang w:eastAsia="en-AU"/>
+              </w:rPr>
+              <w:t xml:space="preserve"> }}</w:t>
             </w:r>
           </w:p>
           <w:p>
             <w:pPr>
-              <w:spacing w:after="0" w:line="240" w:lineRule="auto"/>
-              <w:rPr>
-                <w:rFonts w:ascii="Montserrat" w:eastAsia="Times New Roman" w:hAnsi="Montserrat" w:cs="Calibri"/>
-                <w:color w:val="000000"/>
+              <w:spacing w:before="240" w:line="240" w:lineRule="auto"/>
+              <w:rPr>
+                <w:rFonts w:ascii="Montserrat" w:eastAsia="Times New Roman" w:hAnsi="Montserrat" w:cs="Calibri"/>
+                <w:color w:val="000000"/>
+                <w:sz w:val="20"/>
+                <w:szCs w:val="20"/>
                 <w:lang w:eastAsia="en-AU"/>
               </w:rPr>
             </w:pPr>
@@ -742,6 +900,8 @@
               <w:rPr>
                 <w:rFonts w:ascii="Montserrat" w:eastAsia="Times New Roman" w:hAnsi="Montserrat" w:cs="Calibri"/>
                 <w:color w:val="000000"/>
+                <w:sz w:val="20"/>
+                <w:szCs w:val="20"/>
                 <w:lang w:eastAsia="en-AU"/>
               </w:rPr>
               <w:t xml:space="preserve">{%p </w:t>
@@ -751,172 +911,22 @@
               <w:rPr>
                 <w:rFonts w:ascii="Montserrat" w:eastAsia="Times New Roman" w:hAnsi="Montserrat" w:cs="Calibri"/>
                 <w:color w:val="000000"/>
-                <w:lang w:eastAsia="en-AU"/>
-              </w:rPr>
-              <w:t>elif</w:t>
+                <w:sz w:val="20"/>
+                <w:szCs w:val="20"/>
+                <w:lang w:eastAsia="en-AU"/>
+              </w:rPr>
+              <w:t>endfor</w:t>
             </w:r>
             <w:proofErr w:type="spellEnd"/>
             <w:r>
               <w:rPr>
                 <w:rFonts w:ascii="Montserrat" w:eastAsia="Times New Roman" w:hAnsi="Montserrat" w:cs="Calibri"/>
                 <w:color w:val="000000"/>
-                <w:lang w:eastAsia="en-AU"/>
-              </w:rPr>
-              <w:t xml:space="preserve"> </w:t>
-            </w:r>
-            <w:proofErr w:type="spellStart"/>
-            <w:r>
-              <w:rPr>
-                <w:rFonts w:ascii="Montserrat" w:eastAsia="Times New Roman" w:hAnsi="Montserrat" w:cs="Calibri"/>
-                <w:color w:val="000000"/>
-                <w:lang w:eastAsia="en-AU"/>
-              </w:rPr>
-              <w:t>ESLquestion</w:t>
-            </w:r>
-            <w:proofErr w:type="spellEnd"/>
-            <w:r>
-              <w:rPr>
-                <w:rFonts w:ascii="Montserrat" w:eastAsia="Times New Roman" w:hAnsi="Montserrat" w:cs="Calibri"/>
-                <w:color w:val="000000"/>
-                <w:lang w:eastAsia="en-AU"/>
-              </w:rPr>
-              <w:t xml:space="preserve">==’Yes’ and </w:t>
-            </w:r>
-            <w:proofErr w:type="spellStart"/>
-            <w:r>
-              <w:rPr>
-                <w:rFonts w:ascii="Montserrat" w:eastAsia="Times New Roman" w:hAnsi="Montserrat" w:cs="Calibri"/>
-                <w:color w:val="000000"/>
-                <w:lang w:eastAsia="en-AU"/>
-              </w:rPr>
-              <w:t>is_interpreter_needed</w:t>
-            </w:r>
-            <w:proofErr w:type="spellEnd"/>
-            <w:r>
-              <w:rPr>
-                <w:rFonts w:ascii="Montserrat" w:eastAsia="Times New Roman" w:hAnsi="Montserrat" w:cs="Calibri"/>
-                <w:color w:val="000000"/>
-                <w:lang w:eastAsia="en-AU"/>
-              </w:rPr>
-              <w:t xml:space="preserve"> </w:t>
-            </w:r>
-            <w:r>
-              <w:rPr>
-                <w:rFonts w:ascii="Montserrat" w:eastAsia="Times New Roman" w:hAnsi="Montserrat" w:cs="Calibri"/>
-                <w:color w:val="000000"/>
-                <w:lang w:eastAsia="en-AU"/>
-              </w:rPr>
-              <w:t>== ‘No’ %} Main applicant speaks</w:t>
-            </w:r>
-          </w:p>
-          <w:p>
-            <w:pPr>
-              <w:spacing w:after="0" w:line="240" w:lineRule="auto"/>
-              <w:rPr>
-                <w:rFonts w:ascii="Montserrat" w:eastAsia="Times New Roman" w:hAnsi="Montserrat" w:cs="Calibri"/>
-                <w:color w:val="000000"/>
-                <w:lang w:eastAsia="en-AU"/>
-              </w:rPr>
-            </w:pPr>
-            <w:proofErr w:type="gramStart"/>
-            <w:r>
-              <w:rPr>
-                <w:rFonts w:ascii="Montserrat" w:eastAsia="Times New Roman" w:hAnsi="Montserrat" w:cs="Calibri"/>
-                <w:color w:val="000000"/>
-                <w:lang w:eastAsia="en-AU"/>
-              </w:rPr>
-              <w:t xml:space="preserve">{{ </w:t>
-            </w:r>
-            <w:proofErr w:type="spellStart"/>
-            <w:r>
-              <w:rPr>
-                <w:rFonts w:ascii="Montserrat" w:eastAsia="Times New Roman" w:hAnsi="Montserrat" w:cs="Calibri"/>
-                <w:color w:val="000000"/>
-                <w:lang w:eastAsia="en-AU"/>
-              </w:rPr>
-              <w:t>ESL</w:t>
-            </w:r>
-            <w:proofErr w:type="gramEnd"/>
-            <w:r>
-              <w:rPr>
-                <w:rFonts w:ascii="Montserrat" w:eastAsia="Times New Roman" w:hAnsi="Montserrat" w:cs="Calibri"/>
-                <w:color w:val="000000"/>
-                <w:lang w:eastAsia="en-AU"/>
-              </w:rPr>
-              <w:t>_language_spoken</w:t>
-            </w:r>
-            <w:proofErr w:type="spellEnd"/>
-            <w:r>
-              <w:rPr>
-                <w:rFonts w:ascii="Montserrat" w:eastAsia="Times New Roman" w:hAnsi="Montserrat" w:cs="Calibri"/>
-                <w:color w:val="000000"/>
-                <w:lang w:eastAsia="en-AU"/>
-              </w:rPr>
-              <w:t xml:space="preserve"> }} but an interpreter is not required</w:t>
-            </w:r>
-          </w:p>
-          <w:p>
-            <w:pPr>
-              <w:spacing w:after="0" w:line="240" w:lineRule="auto"/>
-              <w:rPr>
-                <w:rFonts w:ascii="Montserrat" w:eastAsia="Times New Roman" w:hAnsi="Montserrat" w:cs="Calibri"/>
-                <w:color w:val="000000"/>
-                <w:lang w:eastAsia="en-AU"/>
-              </w:rPr>
-            </w:pPr>
-            <w:r>
-              <w:rPr>
-                <w:rFonts w:ascii="Montserrat" w:eastAsia="Times New Roman" w:hAnsi="Montserrat" w:cs="Calibri"/>
-                <w:color w:val="000000"/>
-                <w:lang w:eastAsia="en-AU"/>
-              </w:rPr>
-              <w:t>{%p else %}</w:t>
-            </w:r>
-          </w:p>
-          <w:p>
-            <w:pPr>
-              <w:spacing w:after="0" w:line="240" w:lineRule="auto"/>
-              <w:rPr>
-                <w:rFonts w:ascii="Montserrat" w:eastAsia="Times New Roman" w:hAnsi="Montserrat" w:cs="Calibri"/>
-                <w:color w:val="000000"/>
-                <w:lang w:eastAsia="en-AU"/>
-              </w:rPr>
-            </w:pPr>
-            <w:r>
-              <w:rPr>
-                <w:rFonts w:ascii="Montserrat" w:eastAsia="Times New Roman" w:hAnsi="Montserrat" w:cs="Calibri"/>
-                <w:color w:val="000000"/>
-                <w:lang w:eastAsia="en-AU"/>
-              </w:rPr>
-              <w:t xml:space="preserve">No, an interpreter is not </w:t>
-            </w:r>
-            <w:proofErr w:type="gramStart"/>
-            <w:r>
-              <w:rPr>
-                <w:rFonts w:ascii="Montserrat" w:eastAsia="Times New Roman" w:hAnsi="Montserrat" w:cs="Calibri"/>
-                <w:color w:val="000000"/>
-                <w:lang w:eastAsia="en-AU"/>
-              </w:rPr>
-              <w:t>required</w:t>
-            </w:r>
-            <w:proofErr w:type="gramEnd"/>
-          </w:p>
-          <w:p>
-            <w:pPr>
-              <w:spacing w:after="0" w:line="240" w:lineRule="auto"/>
-              <w:rPr>
-                <w:rFonts w:ascii="Montserrat" w:eastAsia="Times New Roman" w:hAnsi="Montserrat" w:cs="Calibri"/>
-                <w:color w:val="000000"/>
-                <w:lang w:eastAsia="en-AU"/>
-              </w:rPr>
-            </w:pPr>
-            <w:r>
-              <w:rPr>
-                <w:rFonts w:ascii="Montserrat" w:eastAsia="Times New Roman" w:hAnsi="Montserrat" w:cs="Calibri"/>
-                <w:color w:val="000000"/>
-                <w:lang w:eastAsia="en-AU"/>
-              </w:rPr>
-              <w:t>{%p endif %}</w:t>
+                <w:sz w:val="20"/>
+                <w:szCs w:val="20"/>
+                <w:lang w:eastAsia="en-AU"/>
+              </w:rPr>
+              <w:t xml:space="preserve"> %}</w:t>
             </w:r>
           </w:p>
         </w:tc>
@@ -940,6 +950,8 @@
                 <w:b/>
                 <w:bCs/>
                 <w:color w:val="000000"/>
+                <w:sz w:val="20"/>
+                <w:szCs w:val="20"/>
                 <w:lang w:eastAsia="en-AU"/>
               </w:rPr>
             </w:pPr>
@@ -949,6 +961,8 @@
                 <w:b/>
                 <w:bCs/>
                 <w:color w:val="000000"/>
+                <w:sz w:val="20"/>
+                <w:szCs w:val="20"/>
                 <w:lang w:eastAsia="en-AU"/>
               </w:rPr>
               <w:t>First Name</w:t>
@@ -967,6 +981,8 @@
               <w:rPr>
                 <w:rFonts w:ascii="Montserrat" w:eastAsia="Times New Roman" w:hAnsi="Montserrat" w:cs="Calibri"/>
                 <w:color w:val="000000"/>
+                <w:sz w:val="20"/>
+                <w:szCs w:val="20"/>
                 <w:lang w:eastAsia="en-AU"/>
               </w:rPr>
             </w:pPr>
@@ -975,6 +991,8 @@
               <w:rPr>
                 <w:rFonts w:ascii="Montserrat" w:eastAsia="Times New Roman" w:hAnsi="Montserrat" w:cs="Calibri"/>
                 <w:color w:val="000000"/>
+                <w:sz w:val="20"/>
+                <w:szCs w:val="20"/>
                 <w:lang w:eastAsia="en-AU"/>
               </w:rPr>
               <w:t xml:space="preserve">{{ </w:t>
@@ -984,35 +1002,33 @@
               <w:rPr>
                 <w:rFonts w:ascii="Montserrat" w:eastAsia="Times New Roman" w:hAnsi="Montserrat" w:cs="Calibri"/>
                 <w:color w:val="000000"/>
-                <w:lang w:eastAsia="en-AU"/>
-              </w:rPr>
-              <w:t>wills</w:t>
-            </w:r>
+                <w:sz w:val="20"/>
+                <w:szCs w:val="20"/>
+                <w:lang w:eastAsia="en-AU"/>
+              </w:rPr>
+              <w:t>willsUser</w:t>
+            </w:r>
+            <w:r>
+              <w:rPr>
+                <w:rFonts w:ascii="Montserrat" w:eastAsia="Times New Roman" w:hAnsi="Montserrat" w:cs="Calibri"/>
+                <w:color w:val="000000"/>
+                <w:sz w:val="20"/>
+                <w:szCs w:val="20"/>
+                <w:lang w:eastAsia="en-AU"/>
+              </w:rPr>
+              <w:t>.name.first</w:t>
+            </w:r>
+            <w:proofErr w:type="spellEnd"/>
             <w:proofErr w:type="gramEnd"/>
             <w:r>
               <w:rPr>
                 <w:rFonts w:ascii="Montserrat" w:eastAsia="Times New Roman" w:hAnsi="Montserrat" w:cs="Calibri"/>
                 <w:color w:val="000000"/>
-                <w:lang w:eastAsia="en-AU"/>
-              </w:rPr>
-              <w:t>_estates_first_name</w:t>
-            </w:r>
-            <w:proofErr w:type="spellEnd"/>
-            <w:r>
-              <w:rPr>
-                <w:rFonts w:ascii="Montserrat" w:eastAsia="Times New Roman" w:hAnsi="Montserrat" w:cs="Calibri"/>
-                <w:color w:val="000000"/>
-                <w:lang w:eastAsia="en-AU"/>
-              </w:rPr>
-              <w:t xml:space="preserve"> </w:t>
-            </w:r>
-            <w:r>
-              <w:rPr>
-                <w:rFonts w:ascii="Montserrat" w:eastAsia="Times New Roman" w:hAnsi="Montserrat" w:cs="Calibri"/>
-                <w:color w:val="000000"/>
-                <w:lang w:eastAsia="en-AU"/>
-              </w:rPr>
-              <w:t>}}</w:t>
+                <w:sz w:val="20"/>
+                <w:szCs w:val="20"/>
+                <w:lang w:eastAsia="en-AU"/>
+              </w:rPr>
+              <w:t xml:space="preserve"> }}</w:t>
             </w:r>
           </w:p>
         </w:tc>
@@ -1037,6 +1053,8 @@
                 <w:b/>
                 <w:bCs/>
                 <w:color w:val="000000"/>
+                <w:sz w:val="20"/>
+                <w:szCs w:val="20"/>
                 <w:lang w:eastAsia="en-AU"/>
               </w:rPr>
             </w:pPr>
@@ -1046,6 +1064,8 @@
                 <w:b/>
                 <w:bCs/>
                 <w:color w:val="000000"/>
+                <w:sz w:val="20"/>
+                <w:szCs w:val="20"/>
                 <w:lang w:eastAsia="en-AU"/>
               </w:rPr>
               <w:t>Last Name</w:t>
@@ -1065,6 +1085,8 @@
               <w:rPr>
                 <w:rFonts w:ascii="Montserrat" w:eastAsia="Times New Roman" w:hAnsi="Montserrat" w:cs="Calibri"/>
                 <w:color w:val="000000"/>
+                <w:sz w:val="20"/>
+                <w:szCs w:val="20"/>
                 <w:lang w:eastAsia="en-AU"/>
               </w:rPr>
             </w:pPr>
@@ -1073,6 +1095,8 @@
               <w:rPr>
                 <w:rFonts w:ascii="Montserrat" w:eastAsia="Times New Roman" w:hAnsi="Montserrat" w:cs="Calibri"/>
                 <w:color w:val="000000"/>
+                <w:sz w:val="20"/>
+                <w:szCs w:val="20"/>
                 <w:lang w:eastAsia="en-AU"/>
               </w:rPr>
               <w:t xml:space="preserve">{{ </w:t>
@@ -1082,32 +1106,30 @@
               <w:rPr>
                 <w:rFonts w:ascii="Montserrat" w:eastAsia="Times New Roman" w:hAnsi="Montserrat" w:cs="Calibri"/>
                 <w:color w:val="000000"/>
-                <w:lang w:eastAsia="en-AU"/>
-              </w:rPr>
-              <w:t>wills</w:t>
-            </w:r>
+                <w:sz w:val="20"/>
+                <w:szCs w:val="20"/>
+                <w:lang w:eastAsia="en-AU"/>
+              </w:rPr>
+              <w:t>willsUser</w:t>
+            </w:r>
+            <w:r>
+              <w:rPr>
+                <w:rFonts w:ascii="Montserrat" w:eastAsia="Times New Roman" w:hAnsi="Montserrat" w:cs="Calibri"/>
+                <w:color w:val="000000"/>
+                <w:sz w:val="20"/>
+                <w:szCs w:val="20"/>
+                <w:lang w:eastAsia="en-AU"/>
+              </w:rPr>
+              <w:t>.name.last</w:t>
+            </w:r>
+            <w:proofErr w:type="spellEnd"/>
             <w:proofErr w:type="gramEnd"/>
             <w:r>
               <w:rPr>
                 <w:rFonts w:ascii="Montserrat" w:eastAsia="Times New Roman" w:hAnsi="Montserrat" w:cs="Calibri"/>
                 <w:color w:val="000000"/>
-                <w:lang w:eastAsia="en-AU"/>
-              </w:rPr>
-              <w:t>_estates_</w:t>
-            </w:r>
-            <w:r>
-              <w:rPr>
-                <w:rFonts w:ascii="Montserrat" w:eastAsia="Times New Roman" w:hAnsi="Montserrat" w:cs="Calibri"/>
-                <w:color w:val="000000"/>
-                <w:lang w:eastAsia="en-AU"/>
-              </w:rPr>
-              <w:t>last_name</w:t>
-            </w:r>
-            <w:proofErr w:type="spellEnd"/>
-            <w:r>
-              <w:rPr>
-                <w:rFonts w:ascii="Montserrat" w:eastAsia="Times New Roman" w:hAnsi="Montserrat" w:cs="Calibri"/>
-                <w:color w:val="000000"/>
+                <w:sz w:val="20"/>
+                <w:szCs w:val="20"/>
                 <w:lang w:eastAsia="en-AU"/>
               </w:rPr>
               <w:t xml:space="preserve"> }}</w:t>
@@ -1135,6 +1157,8 @@
                 <w:b/>
                 <w:bCs/>
                 <w:color w:val="000000"/>
+                <w:sz w:val="20"/>
+                <w:szCs w:val="20"/>
                 <w:lang w:eastAsia="en-AU"/>
               </w:rPr>
             </w:pPr>
@@ -1144,9 +1168,11 @@
                 <w:b/>
                 <w:bCs/>
                 <w:color w:val="000000"/>
-                <w:lang w:eastAsia="en-AU"/>
-              </w:rPr>
-              <w:t>Date of Birth</w:t>
+                <w:sz w:val="20"/>
+                <w:szCs w:val="20"/>
+                <w:lang w:eastAsia="en-AU"/>
+              </w:rPr>
+              <w:t>Contact Number</w:t>
             </w:r>
           </w:p>
         </w:tc>
@@ -1163,6 +1189,8 @@
               <w:rPr>
                 <w:rFonts w:ascii="Montserrat" w:eastAsia="Times New Roman" w:hAnsi="Montserrat" w:cs="Calibri"/>
                 <w:color w:val="000000"/>
+                <w:sz w:val="20"/>
+                <w:szCs w:val="20"/>
                 <w:lang w:eastAsia="en-AU"/>
               </w:rPr>
             </w:pPr>
@@ -1171,99 +1199,51 @@
               <w:rPr>
                 <w:rFonts w:ascii="Montserrat" w:eastAsia="Times New Roman" w:hAnsi="Montserrat" w:cs="Calibri"/>
                 <w:color w:val="000000"/>
-                <w:lang w:eastAsia="en-AU"/>
-              </w:rPr>
-              <w:t>{{</w:t>
-            </w:r>
-            <w:r>
-              <w:rPr>
-                <w:rFonts w:ascii="Montserrat" w:eastAsia="Times New Roman" w:hAnsi="Montserrat" w:cs="Calibri"/>
-                <w:color w:val="000000"/>
-                <w:lang w:eastAsia="en-AU"/>
-              </w:rPr>
-              <w:t xml:space="preserve"> </w:t>
+                <w:sz w:val="20"/>
+                <w:szCs w:val="20"/>
+                <w:lang w:eastAsia="en-AU"/>
+              </w:rPr>
+              <w:t xml:space="preserve">{{ </w:t>
             </w:r>
             <w:proofErr w:type="spellStart"/>
             <w:r>
               <w:rPr>
                 <w:rFonts w:ascii="Montserrat" w:eastAsia="Times New Roman" w:hAnsi="Montserrat" w:cs="Calibri"/>
                 <w:color w:val="000000"/>
-                <w:lang w:eastAsia="en-AU"/>
-              </w:rPr>
-              <w:t>format</w:t>
+                <w:sz w:val="20"/>
+                <w:szCs w:val="20"/>
+                <w:lang w:eastAsia="en-AU"/>
+              </w:rPr>
+              <w:t>willsUser</w:t>
+            </w:r>
+            <w:r>
+              <w:rPr>
+                <w:rFonts w:ascii="Montserrat" w:eastAsia="Times New Roman" w:hAnsi="Montserrat" w:cs="Calibri"/>
+                <w:color w:val="000000"/>
+                <w:sz w:val="20"/>
+                <w:szCs w:val="20"/>
+                <w:lang w:eastAsia="en-AU"/>
+              </w:rPr>
+              <w:t>.phone</w:t>
             </w:r>
             <w:proofErr w:type="gramEnd"/>
             <w:r>
               <w:rPr>
                 <w:rFonts w:ascii="Montserrat" w:eastAsia="Times New Roman" w:hAnsi="Montserrat" w:cs="Calibri"/>
                 <w:color w:val="000000"/>
-                <w:lang w:eastAsia="en-AU"/>
-              </w:rPr>
-              <w:t>_date</w:t>
+                <w:sz w:val="20"/>
+                <w:szCs w:val="20"/>
+                <w:lang w:eastAsia="en-AU"/>
+              </w:rPr>
+              <w:t>_number</w:t>
             </w:r>
             <w:proofErr w:type="spellEnd"/>
             <w:r>
               <w:rPr>
                 <w:rFonts w:ascii="Montserrat" w:eastAsia="Times New Roman" w:hAnsi="Montserrat" w:cs="Calibri"/>
                 <w:color w:val="000000"/>
-                <w:lang w:eastAsia="en-AU"/>
-              </w:rPr>
-              <w:t>(</w:t>
-            </w:r>
-            <w:proofErr w:type="spellStart"/>
-            <w:r>
-              <w:rPr>
-                <w:rFonts w:ascii="Montserrat" w:eastAsia="Times New Roman" w:hAnsi="Montserrat" w:cs="Calibri"/>
-                <w:color w:val="000000"/>
-                <w:lang w:eastAsia="en-AU"/>
-              </w:rPr>
-              <w:t>wills_estates_DOB</w:t>
-            </w:r>
-            <w:proofErr w:type="spellEnd"/>
-            <w:r>
-              <w:rPr>
-                <w:rFonts w:ascii="Montserrat" w:eastAsia="Times New Roman" w:hAnsi="Montserrat" w:cs="Calibri"/>
-                <w:color w:val="000000"/>
-                <w:lang w:eastAsia="en-AU"/>
-              </w:rPr>
-              <w:t>,</w:t>
-            </w:r>
-            <w:r>
-              <w:rPr>
-                <w:rFonts w:ascii="Montserrat" w:eastAsia="Times New Roman" w:hAnsi="Montserrat" w:cs="Calibri"/>
-                <w:color w:val="000000"/>
-                <w:lang w:eastAsia="en-AU"/>
-              </w:rPr>
-              <w:t xml:space="preserve"> format</w:t>
-            </w:r>
-            <w:r>
-              <w:rPr>
-                <w:rFonts w:ascii="Montserrat" w:eastAsia="Times New Roman" w:hAnsi="Montserrat" w:cs="Calibri"/>
-                <w:color w:val="000000"/>
-                <w:lang w:eastAsia="en-AU"/>
-              </w:rPr>
-              <w:t>=’ d MMMM YYYY</w:t>
-            </w:r>
-            <w:r>
-              <w:rPr>
-                <w:rFonts w:ascii="Montserrat" w:eastAsia="Times New Roman" w:hAnsi="Montserrat" w:cs="Calibri"/>
-                <w:color w:val="000000"/>
-                <w:lang w:eastAsia="en-AU"/>
-              </w:rPr>
-              <w:t>’</w:t>
-            </w:r>
-            <w:r>
-              <w:rPr>
-                <w:rFonts w:ascii="Montserrat" w:eastAsia="Times New Roman" w:hAnsi="Montserrat" w:cs="Calibri"/>
-                <w:color w:val="000000"/>
-                <w:lang w:eastAsia="en-AU"/>
-              </w:rPr>
-              <w:t>)</w:t>
-            </w:r>
-            <w:r>
-              <w:rPr>
-                <w:rFonts w:ascii="Montserrat" w:eastAsia="Times New Roman" w:hAnsi="Montserrat" w:cs="Calibri"/>
-                <w:color w:val="000000"/>
+                <w:sz w:val="20"/>
+                <w:szCs w:val="20"/>
                 <w:lang w:eastAsia="en-AU"/>
               </w:rPr>
               <w:t xml:space="preserve"> }}</w:t>
@@ -1291,6 +1271,8 @@
                 <w:b/>
                 <w:bCs/>
                 <w:color w:val="000000"/>
+                <w:sz w:val="20"/>
+                <w:szCs w:val="20"/>
                 <w:lang w:eastAsia="en-AU"/>
               </w:rPr>
             </w:pPr>
@@ -1300,9 +1282,11 @@
                 <w:b/>
                 <w:bCs/>
                 <w:color w:val="000000"/>
-                <w:lang w:eastAsia="en-AU"/>
-              </w:rPr>
-              <w:t>Best Contact Number</w:t>
+                <w:sz w:val="20"/>
+                <w:szCs w:val="20"/>
+                <w:lang w:eastAsia="en-AU"/>
+              </w:rPr>
+              <w:t>Email Address</w:t>
             </w:r>
           </w:p>
         </w:tc>
@@ -1319,6 +1303,8 @@
               <w:rPr>
                 <w:rFonts w:ascii="Montserrat" w:eastAsia="Times New Roman" w:hAnsi="Montserrat" w:cs="Calibri"/>
                 <w:color w:val="000000"/>
+                <w:sz w:val="20"/>
+                <w:szCs w:val="20"/>
                 <w:lang w:eastAsia="en-AU"/>
               </w:rPr>
             </w:pPr>
@@ -1326,7 +1312,9 @@
             <w:r>
               <w:rPr>
                 <w:rFonts w:ascii="Montserrat" w:eastAsia="Times New Roman" w:hAnsi="Montserrat" w:cs="Calibri"/>
-                <w:color w:val="000000"/>
+                <w:color w:val="000000" w:themeColor="text1"/>
+                <w:sz w:val="20"/>
+                <w:szCs w:val="20"/>
                 <w:lang w:eastAsia="en-AU"/>
               </w:rPr>
               <w:t xml:space="preserve">{{ </w:t>
@@ -1336,24 +1324,30 @@
               <w:rPr>
                 <w:rFonts w:ascii="Montserrat" w:eastAsia="Times New Roman" w:hAnsi="Montserrat" w:cs="Calibri"/>
                 <w:color w:val="000000"/>
-                <w:lang w:eastAsia="en-AU"/>
-              </w:rPr>
-              <w:t>wills</w:t>
-            </w:r>
+                <w:sz w:val="20"/>
+                <w:szCs w:val="20"/>
+                <w:lang w:eastAsia="en-AU"/>
+              </w:rPr>
+              <w:t>willsUser</w:t>
+            </w:r>
+            <w:r>
+              <w:rPr>
+                <w:rFonts w:ascii="Montserrat" w:eastAsia="Times New Roman" w:hAnsi="Montserrat" w:cs="Calibri"/>
+                <w:color w:val="000000"/>
+                <w:sz w:val="20"/>
+                <w:szCs w:val="20"/>
+                <w:lang w:eastAsia="en-AU"/>
+              </w:rPr>
+              <w:t>.email</w:t>
+            </w:r>
+            <w:proofErr w:type="spellEnd"/>
             <w:proofErr w:type="gramEnd"/>
             <w:r>
               <w:rPr>
                 <w:rFonts w:ascii="Montserrat" w:eastAsia="Times New Roman" w:hAnsi="Montserrat" w:cs="Calibri"/>
                 <w:color w:val="000000"/>
-                <w:lang w:eastAsia="en-AU"/>
-              </w:rPr>
-              <w:t>_estates_phone_number</w:t>
-            </w:r>
-            <w:proofErr w:type="spellEnd"/>
-            <w:r>
-              <w:rPr>
-                <w:rFonts w:ascii="Montserrat" w:eastAsia="Times New Roman" w:hAnsi="Montserrat" w:cs="Calibri"/>
-                <w:color w:val="000000"/>
+                <w:sz w:val="20"/>
+                <w:szCs w:val="20"/>
                 <w:lang w:eastAsia="en-AU"/>
               </w:rPr>
               <w:t xml:space="preserve"> </w:t>
@@ -1361,113 +1355,9 @@
             <w:r>
               <w:rPr>
                 <w:rFonts w:ascii="Montserrat" w:eastAsia="Times New Roman" w:hAnsi="Montserrat" w:cs="Calibri"/>
-                <w:color w:val="000000"/>
-                <w:lang w:eastAsia="en-AU"/>
-              </w:rPr>
-              <w:t>}}</w:t>
-            </w:r>
-          </w:p>
-        </w:tc>
-      </w:tr>
-      <w:tr>
-        <w:trPr>
-          <w:cantSplit/>
-          <w:trHeight w:val="567"/>
-        </w:trPr>
-        <w:tc>
-          <w:tcPr>
-            <w:tcW w:w="4738" w:type="dxa"/>
-            <w:shd w:val="clear" w:color="auto" w:fill="F8F7F7"/>
-            <w:noWrap/>
-            <w:hideMark/>
-          </w:tcPr>
-          <w:p>
-            <w:pPr>
-              <w:spacing w:before="240" w:line="240" w:lineRule="auto"/>
-              <w:rPr>
-                <w:rFonts w:ascii="Montserrat" w:eastAsia="Times New Roman" w:hAnsi="Montserrat" w:cs="Calibri"/>
-                <w:b/>
-                <w:bCs/>
-                <w:color w:val="000000"/>
-                <w:lang w:eastAsia="en-AU"/>
-              </w:rPr>
-            </w:pPr>
-            <w:r>
-              <w:rPr>
-                <w:rFonts w:ascii="Montserrat" w:eastAsia="Times New Roman" w:hAnsi="Montserrat" w:cs="Calibri"/>
-                <w:b/>
-                <w:bCs/>
-                <w:color w:val="000000"/>
-                <w:lang w:eastAsia="en-AU"/>
-              </w:rPr>
-              <w:t>Email Address</w:t>
-            </w:r>
-          </w:p>
-        </w:tc>
-        <w:tc>
-          <w:tcPr>
-            <w:tcW w:w="5011" w:type="dxa"/>
-            <w:shd w:val="clear" w:color="auto" w:fill="F8F7F7"/>
-            <w:noWrap/>
-            <w:hideMark/>
-          </w:tcPr>
-          <w:p>
-            <w:pPr>
-              <w:spacing w:before="240" w:line="240" w:lineRule="auto"/>
-              <w:rPr>
-                <w:rFonts w:ascii="Montserrat" w:eastAsia="Times New Roman" w:hAnsi="Montserrat" w:cs="Calibri"/>
-                <w:color w:val="000000"/>
-                <w:lang w:eastAsia="en-AU"/>
-              </w:rPr>
-            </w:pPr>
-            <w:proofErr w:type="gramStart"/>
-            <w:r>
-              <w:rPr>
-                <w:rFonts w:ascii="Montserrat" w:eastAsia="Times New Roman" w:hAnsi="Montserrat" w:cs="Calibri"/>
                 <w:color w:val="000000" w:themeColor="text1"/>
-                <w:lang w:eastAsia="en-AU"/>
-              </w:rPr>
-              <w:t xml:space="preserve">{{ </w:t>
-            </w:r>
-            <w:proofErr w:type="spellStart"/>
-            <w:r>
-              <w:rPr>
-                <w:rFonts w:ascii="Montserrat" w:eastAsia="Times New Roman" w:hAnsi="Montserrat" w:cs="Calibri"/>
-                <w:color w:val="000000" w:themeColor="text1"/>
-                <w:lang w:eastAsia="en-AU"/>
-              </w:rPr>
-              <w:t>wills</w:t>
-            </w:r>
-            <w:proofErr w:type="gramEnd"/>
-            <w:r>
-              <w:rPr>
-                <w:rFonts w:ascii="Montserrat" w:eastAsia="Times New Roman" w:hAnsi="Montserrat" w:cs="Calibri"/>
-                <w:color w:val="000000" w:themeColor="text1"/>
-                <w:lang w:eastAsia="en-AU"/>
-              </w:rPr>
-              <w:t>_estates_email_address</w:t>
-            </w:r>
-            <w:proofErr w:type="spellEnd"/>
-            <w:r>
-              <w:rPr>
-                <w:rFonts w:ascii="Montserrat" w:eastAsia="Times New Roman" w:hAnsi="Montserrat" w:cs="Calibri"/>
-                <w:color w:val="000000" w:themeColor="text1"/>
-                <w:lang w:eastAsia="en-AU"/>
-              </w:rPr>
-              <w:t xml:space="preserve"> </w:t>
-            </w:r>
-            <w:r>
-              <w:rPr>
-                <w:rFonts w:ascii="Montserrat" w:eastAsia="Times New Roman" w:hAnsi="Montserrat" w:cs="Calibri"/>
-                <w:color w:val="000000" w:themeColor="text1"/>
-                <w:lang w:eastAsia="en-AU"/>
-              </w:rPr>
-              <w:t xml:space="preserve"> </w:t>
-            </w:r>
-            <w:r>
-              <w:rPr>
-                <w:rFonts w:ascii="Montserrat" w:eastAsia="Times New Roman" w:hAnsi="Montserrat" w:cs="Calibri"/>
-                <w:color w:val="000000" w:themeColor="text1"/>
+                <w:sz w:val="20"/>
+                <w:szCs w:val="20"/>
                 <w:lang w:eastAsia="en-AU"/>
               </w:rPr>
               <w:t>}}</w:t>
@@ -1480,14 +1370,14 @@
       <w:pPr>
         <w:rPr>
           <w:rFonts w:ascii="Montserrat" w:hAnsi="Montserrat"/>
-          <w:sz w:val="28"/>
-          <w:szCs w:val="28"/>
+          <w:sz w:val="20"/>
+          <w:szCs w:val="20"/>
         </w:rPr>
       </w:pPr>
     </w:p>
     <w:sectPr>
-      <w:headerReference w:type="default" r:id="rId10"/>
-      <w:footerReference w:type="default" r:id="rId11"/>
+      <w:headerReference w:type="default" r:id="rId11"/>
+      <w:footerReference w:type="default" r:id="rId12"/>
       <w:pgSz w:w="11906" w:h="16838"/>
       <w:pgMar w:top="1440" w:right="1440" w:bottom="1440" w:left="1440" w:header="708" w:footer="708" w:gutter="0"/>
       <w:cols w:space="708"/>
@@ -1697,6 +1587,219 @@
     </w:pPr>
   </w:p>
 </w:hdr>
+</file>
+
+<file path=word/numbering.xml><?xml version="1.0" encoding="utf-8"?>
+<w:numbering xmlns:wpc="http://schemas.microsoft.com/office/word/2010/wordprocessingCanvas" xmlns:cx="http://schemas.microsoft.com/office/drawing/2014/chartex" xmlns:cx1="http://schemas.microsoft.com/office/drawing/2015/9/8/chartex" xmlns:cx2="http://schemas.microsoft.com/office/drawing/2015/10/21/chartex" xmlns:cx3="http://schemas.microsoft.com/office/drawing/2016/5/9/chartex" xmlns:cx4="http://schemas.microsoft.com/office/drawing/2016/5/10/chartex" xmlns:cx5="http://schemas.microsoft.com/office/drawing/2016/5/11/chartex" xmlns:cx6="http://schemas.microsoft.com/office/drawing/2016/5/12/chartex" xmlns:cx7="http://schemas.microsoft.com/office/drawing/2016/5/13/chartex" xmlns:cx8="http://schemas.microsoft.com/office/drawing/2016/5/14/chartex" xmlns:mc="http://schemas.openxmlformats.org/markup-compatibility/2006" xmlns:aink="http://schemas.microsoft.com/office/drawing/2016/ink" xmlns:am3d="http://schemas.microsoft.com/office/drawing/2017/model3d" xmlns:o="urn:schemas-microsoft-com:office:office" xmlns:oel="http://schemas.microsoft.com/office/2019/extlst" xmlns:r="http://schemas.openxmlformats.org/officeDocument/2006/relationships" xmlns:m="http://schemas.openxmlformats.org/officeDocument/2006/math" xmlns:v="urn:schemas-microsoft-com:vml" xmlns:wp14="http://schemas.microsoft.com/office/word/2010/wordprocessingDrawing" xmlns:wp="http://schemas.openxmlformats.org/drawingml/2006/wordprocessingDrawing" xmlns:w10="urn:schemas-microsoft-com:office:word" xmlns:w="http://schemas.openxmlformats.org/wordprocessingml/2006/main" xmlns:w14="http://schemas.microsoft.com/office/word/2010/wordml" xmlns:w15="http://schemas.microsoft.com/office/word/2012/wordml" xmlns:w16cex="http://schemas.microsoft.com/office/word/2018/wordml/cex" xmlns:w16cid="http://schemas.microsoft.com/office/word/2016/wordml/cid" xmlns:w16="http://schemas.microsoft.com/office/word/2018/wordml" xmlns:w16sdtdh="http://schemas.microsoft.com/office/word/2020/wordml/sdtdatahash" xmlns:w16se="http://schemas.microsoft.com/office/word/2015/wordml/symex" xmlns:wpg="http://schemas.microsoft.com/office/word/2010/wordprocessingGroup" xmlns:wpi="http://schemas.microsoft.com/office/word/2010/wordprocessingInk" xmlns:wne="http://schemas.microsoft.com/office/word/2006/wordml" xmlns:wps="http://schemas.microsoft.com/office/word/2010/wordprocessingShape" mc:Ignorable="w14 w15 w16se w16cid w16 w16cex w16sdtdh wp14">
+  <w:abstractNum w:abstractNumId="0" w15:restartNumberingAfterBreak="0">
+    <w:nsid w:val="35BB74E1"/>
+    <w:multiLevelType w:val="hybridMultilevel"/>
+    <w:tmpl w:val="C0AAE982"/>
+    <w:lvl w:ilvl="0" w:tplc="55088DD6">
+      <w:start w:val="26"/>
+      <w:numFmt w:val="bullet"/>
+      <w:lvlText w:val="-"/>
+      <w:lvlJc w:val="left"/>
+      <w:pPr>
+        <w:ind w:left="720" w:hanging="360"/>
+      </w:pPr>
+      <w:rPr>
+        <w:rFonts w:ascii="Montserrat" w:eastAsia="Times New Roman" w:hAnsi="Montserrat" w:cs="Calibri" w:hint="default"/>
+      </w:rPr>
+    </w:lvl>
+    <w:lvl w:ilvl="1" w:tplc="0C090003" w:tentative="1">
+      <w:start w:val="1"/>
+      <w:numFmt w:val="bullet"/>
+      <w:lvlText w:val="o"/>
+      <w:lvlJc w:val="left"/>
+      <w:pPr>
+        <w:ind w:left="1440" w:hanging="360"/>
+      </w:pPr>
+      <w:rPr>
+        <w:rFonts w:ascii="Courier New" w:hAnsi="Courier New" w:cs="Courier New" w:hint="default"/>
+      </w:rPr>
+    </w:lvl>
+    <w:lvl w:ilvl="2" w:tplc="0C090005" w:tentative="1">
+      <w:start w:val="1"/>
+      <w:numFmt w:val="bullet"/>
+      <w:lvlText w:val=""/>
+      <w:lvlJc w:val="left"/>
+      <w:pPr>
+        <w:ind w:left="2160" w:hanging="360"/>
+      </w:pPr>
+      <w:rPr>
+        <w:rFonts w:ascii="Wingdings" w:hAnsi="Wingdings" w:hint="default"/>
+      </w:rPr>
+    </w:lvl>
+    <w:lvl w:ilvl="3" w:tplc="0C090001" w:tentative="1">
+      <w:start w:val="1"/>
+      <w:numFmt w:val="bullet"/>
+      <w:lvlText w:val=""/>
+      <w:lvlJc w:val="left"/>
+      <w:pPr>
+        <w:ind w:left="2880" w:hanging="360"/>
+      </w:pPr>
+      <w:rPr>
+        <w:rFonts w:ascii="Symbol" w:hAnsi="Symbol" w:hint="default"/>
+      </w:rPr>
+    </w:lvl>
+    <w:lvl w:ilvl="4" w:tplc="0C090003" w:tentative="1">
+      <w:start w:val="1"/>
+      <w:numFmt w:val="bullet"/>
+      <w:lvlText w:val="o"/>
+      <w:lvlJc w:val="left"/>
+      <w:pPr>
+        <w:ind w:left="3600" w:hanging="360"/>
+      </w:pPr>
+      <w:rPr>
+        <w:rFonts w:ascii="Courier New" w:hAnsi="Courier New" w:cs="Courier New" w:hint="default"/>
+      </w:rPr>
+    </w:lvl>
+    <w:lvl w:ilvl="5" w:tplc="0C090005" w:tentative="1">
+      <w:start w:val="1"/>
+      <w:numFmt w:val="bullet"/>
+      <w:lvlText w:val=""/>
+      <w:lvlJc w:val="left"/>
+      <w:pPr>
+        <w:ind w:left="4320" w:hanging="360"/>
+      </w:pPr>
+      <w:rPr>
+        <w:rFonts w:ascii="Wingdings" w:hAnsi="Wingdings" w:hint="default"/>
+      </w:rPr>
+    </w:lvl>
+    <w:lvl w:ilvl="6" w:tplc="0C090001" w:tentative="1">
+      <w:start w:val="1"/>
+      <w:numFmt w:val="bullet"/>
+      <w:lvlText w:val=""/>
+      <w:lvlJc w:val="left"/>
+      <w:pPr>
+        <w:ind w:left="5040" w:hanging="360"/>
+      </w:pPr>
+      <w:rPr>
+        <w:rFonts w:ascii="Symbol" w:hAnsi="Symbol" w:hint="default"/>
+      </w:rPr>
+    </w:lvl>
+    <w:lvl w:ilvl="7" w:tplc="0C090003" w:tentative="1">
+      <w:start w:val="1"/>
+      <w:numFmt w:val="bullet"/>
+      <w:lvlText w:val="o"/>
+      <w:lvlJc w:val="left"/>
+      <w:pPr>
+        <w:ind w:left="5760" w:hanging="360"/>
+      </w:pPr>
+      <w:rPr>
+        <w:rFonts w:ascii="Courier New" w:hAnsi="Courier New" w:cs="Courier New" w:hint="default"/>
+      </w:rPr>
+    </w:lvl>
+    <w:lvl w:ilvl="8" w:tplc="0C090005" w:tentative="1">
+      <w:start w:val="1"/>
+      <w:numFmt w:val="bullet"/>
+      <w:lvlText w:val=""/>
+      <w:lvlJc w:val="left"/>
+      <w:pPr>
+        <w:ind w:left="6480" w:hanging="360"/>
+      </w:pPr>
+      <w:rPr>
+        <w:rFonts w:ascii="Wingdings" w:hAnsi="Wingdings" w:hint="default"/>
+      </w:rPr>
+    </w:lvl>
+  </w:abstractNum>
+  <w:abstractNum w:abstractNumId="1" w15:restartNumberingAfterBreak="0">
+    <w:nsid w:val="62EA0757"/>
+    <w:multiLevelType w:val="hybridMultilevel"/>
+    <w:tmpl w:val="9D8ED1E0"/>
+    <w:lvl w:ilvl="0" w:tplc="0C09000F">
+      <w:start w:val="1"/>
+      <w:numFmt w:val="decimal"/>
+      <w:lvlText w:val="%1."/>
+      <w:lvlJc w:val="left"/>
+      <w:pPr>
+        <w:ind w:left="720" w:hanging="360"/>
+      </w:pPr>
+      <w:rPr>
+        <w:rFonts w:hint="default"/>
+      </w:rPr>
+    </w:lvl>
+    <w:lvl w:ilvl="1" w:tplc="0C090019" w:tentative="1">
+      <w:start w:val="1"/>
+      <w:numFmt w:val="lowerLetter"/>
+      <w:lvlText w:val="%2."/>
+      <w:lvlJc w:val="left"/>
+      <w:pPr>
+        <w:ind w:left="1440" w:hanging="360"/>
+      </w:pPr>
+    </w:lvl>
+    <w:lvl w:ilvl="2" w:tplc="0C09001B" w:tentative="1">
+      <w:start w:val="1"/>
+      <w:numFmt w:val="lowerRoman"/>
+      <w:lvlText w:val="%3."/>
+      <w:lvlJc w:val="right"/>
+      <w:pPr>
+        <w:ind w:left="2160" w:hanging="180"/>
+      </w:pPr>
+    </w:lvl>
+    <w:lvl w:ilvl="3" w:tplc="0C09000F" w:tentative="1">
+      <w:start w:val="1"/>
+      <w:numFmt w:val="decimal"/>
+      <w:lvlText w:val="%4."/>
+      <w:lvlJc w:val="left"/>
+      <w:pPr>
+        <w:ind w:left="2880" w:hanging="360"/>
+      </w:pPr>
+    </w:lvl>
+    <w:lvl w:ilvl="4" w:tplc="0C090019" w:tentative="1">
+      <w:start w:val="1"/>
+      <w:numFmt w:val="lowerLetter"/>
+      <w:lvlText w:val="%5."/>
+      <w:lvlJc w:val="left"/>
+      <w:pPr>
+        <w:ind w:left="3600" w:hanging="360"/>
+      </w:pPr>
+    </w:lvl>
+    <w:lvl w:ilvl="5" w:tplc="0C09001B" w:tentative="1">
+      <w:start w:val="1"/>
+      <w:numFmt w:val="lowerRoman"/>
+      <w:lvlText w:val="%6."/>
+      <w:lvlJc w:val="right"/>
+      <w:pPr>
+        <w:ind w:left="4320" w:hanging="180"/>
+      </w:pPr>
+    </w:lvl>
+    <w:lvl w:ilvl="6" w:tplc="0C09000F" w:tentative="1">
+      <w:start w:val="1"/>
+      <w:numFmt w:val="decimal"/>
+      <w:lvlText w:val="%7."/>
+      <w:lvlJc w:val="left"/>
+      <w:pPr>
+        <w:ind w:left="5040" w:hanging="360"/>
+      </w:pPr>
+    </w:lvl>
+    <w:lvl w:ilvl="7" w:tplc="0C090019" w:tentative="1">
+      <w:start w:val="1"/>
+      <w:numFmt w:val="lowerLetter"/>
+      <w:lvlText w:val="%8."/>
+      <w:lvlJc w:val="left"/>
+      <w:pPr>
+        <w:ind w:left="5760" w:hanging="360"/>
+      </w:pPr>
+    </w:lvl>
+    <w:lvl w:ilvl="8" w:tplc="0C09001B" w:tentative="1">
+      <w:start w:val="1"/>
+      <w:numFmt w:val="lowerRoman"/>
+      <w:lvlText w:val="%9."/>
+      <w:lvlJc w:val="right"/>
+      <w:pPr>
+        <w:ind w:left="6480" w:hanging="180"/>
+      </w:pPr>
+    </w:lvl>
+  </w:abstractNum>
+  <w:num w:numId="1" w16cid:durableId="1723362245">
+    <w:abstractNumId w:val="0"/>
+  </w:num>
+  <w:num w:numId="2" w16cid:durableId="650208397">
+    <w:abstractNumId w:val="1"/>
+  </w:num>
+</w:numbering>
 </file>
 
 <file path=word/styles.xml><?xml version="1.0" encoding="utf-8"?>
@@ -2203,6 +2306,17 @@
     <w:uiPriority w:val="99"/>
     <w:rsid w:val="007835B4"/>
   </w:style>
+  <w:style w:type="paragraph" w:styleId="ListParagraph">
+    <w:name w:val="List Paragraph"/>
+    <w:basedOn w:val="Normal"/>
+    <w:uiPriority w:val="34"/>
+    <w:qFormat/>
+    <w:rsid w:val="00BE481B"/>
+    <w:pPr>
+      <w:ind w:left="720"/>
+      <w:contextualSpacing/>
+    </w:pPr>
+  </w:style>
 </w:styles>
 </file>
 
@@ -2502,20 +2616,6 @@
 </file>
 
 <file path=customXml/item1.xml><?xml version="1.0" encoding="utf-8"?>
-<b:Sources xmlns:b="http://schemas.openxmlformats.org/officeDocument/2006/bibliography" xmlns="http://schemas.openxmlformats.org/officeDocument/2006/bibliography" SelectedStyle="\APASixthEditionOfficeOnline.xsl" StyleName="APA" Version="6"/>
-</file>
-
-<file path=customXml/item2.xml><?xml version="1.0" encoding="utf-8"?>
-<p:properties xmlns:p="http://schemas.microsoft.com/office/2006/metadata/properties" xmlns:xsi="http://www.w3.org/2001/XMLSchema-instance" xmlns:pc="http://schemas.microsoft.com/office/infopath/2007/PartnerControls">
-  <documentManagement>
-    <lcf76f155ced4ddcb4097134ff3c332f xmlns="d2ca065d-654b-4b09-9eae-28241cc6c0da">
-      <Terms xmlns="http://schemas.microsoft.com/office/infopath/2007/PartnerControls"/>
-    </lcf76f155ced4ddcb4097134ff3c332f>
-  </documentManagement>
-</p:properties>
-</file>
-
-<file path=customXml/item3.xml><?xml version="1.0" encoding="utf-8"?>
 <?mso-contentType ?>
 <FormTemplates xmlns="http://schemas.microsoft.com/sharepoint/v3/contenttype/forms">
   <Display>DocumentLibraryForm</Display>
@@ -2524,7 +2624,7 @@
 </FormTemplates>
 </file>
 
-<file path=customXml/item4.xml><?xml version="1.0" encoding="utf-8"?>
+<file path=customXml/item2.xml><?xml version="1.0" encoding="utf-8"?>
 <ct:contentTypeSchema xmlns:ct="http://schemas.microsoft.com/office/2006/metadata/contentType" xmlns:ma="http://schemas.microsoft.com/office/2006/metadata/properties/metaAttributes" ct:_="" ma:_="" ma:contentTypeName="Document" ma:contentTypeID="0x01010010EC4C3FD69B9F458844C547C3F4AC10" ma:contentTypeVersion="9" ma:contentTypeDescription="Create a new document." ma:contentTypeScope="" ma:versionID="1887bc9ebf4497226dcdf1a8ca377f15">
   <xsd:schema xmlns:xsd="http://www.w3.org/2001/XMLSchema" xmlns:xs="http://www.w3.org/2001/XMLSchema" xmlns:p="http://schemas.microsoft.com/office/2006/metadata/properties" xmlns:ns2="d2ca065d-654b-4b09-9eae-28241cc6c0da" targetNamespace="http://schemas.microsoft.com/office/2006/metadata/properties" ma:root="true" ma:fieldsID="faf3997587ddd22261e0e645e4e9c19a" ns2:_="">
     <xsd:import namespace="d2ca065d-654b-4b09-9eae-28241cc6c0da"/>
@@ -2696,25 +2796,21 @@
 </ct:contentTypeSchema>
 </file>
 
-<file path=customXml/itemProps1.xml><?xml version="1.0" encoding="utf-8"?>
-<ds:datastoreItem xmlns:ds="http://schemas.openxmlformats.org/officeDocument/2006/customXml" ds:itemID="{AA87E919-C0F2-4DED-95AF-904BB51DAA16}">
-  <ds:schemaRefs>
-    <ds:schemaRef ds:uri="http://schemas.openxmlformats.org/officeDocument/2006/bibliography"/>
-  </ds:schemaRefs>
-</ds:datastoreItem>
+<file path=customXml/item3.xml><?xml version="1.0" encoding="utf-8"?>
+<b:Sources xmlns:b="http://schemas.openxmlformats.org/officeDocument/2006/bibliography" xmlns="http://schemas.openxmlformats.org/officeDocument/2006/bibliography" SelectedStyle="\APASixthEditionOfficeOnline.xsl" StyleName="APA" Version="6"/>
 </file>
 
-<file path=customXml/itemProps2.xml><?xml version="1.0" encoding="utf-8"?>
-<ds:datastoreItem xmlns:ds="http://schemas.openxmlformats.org/officeDocument/2006/customXml" ds:itemID="{EED806F6-2089-4C93-A823-0E3B71BE4204}">
-  <ds:schemaRefs>
-    <ds:schemaRef ds:uri="http://schemas.microsoft.com/office/2006/metadata/properties"/>
-    <ds:schemaRef ds:uri="http://schemas.microsoft.com/office/infopath/2007/PartnerControls"/>
-    <ds:schemaRef ds:uri="d2ca065d-654b-4b09-9eae-28241cc6c0da"/>
-  </ds:schemaRefs>
-</ds:datastoreItem>
+<file path=customXml/item4.xml><?xml version="1.0" encoding="utf-8"?>
+<p:properties xmlns:p="http://schemas.microsoft.com/office/2006/metadata/properties" xmlns:xsi="http://www.w3.org/2001/XMLSchema-instance" xmlns:pc="http://schemas.microsoft.com/office/infopath/2007/PartnerControls">
+  <documentManagement>
+    <lcf76f155ced4ddcb4097134ff3c332f xmlns="d2ca065d-654b-4b09-9eae-28241cc6c0da">
+      <Terms xmlns="http://schemas.microsoft.com/office/infopath/2007/PartnerControls"/>
+    </lcf76f155ced4ddcb4097134ff3c332f>
+  </documentManagement>
+</p:properties>
 </file>
 
-<file path=customXml/itemProps3.xml><?xml version="1.0" encoding="utf-8"?>
+<file path=customXml/itemProps1.xml><?xml version="1.0" encoding="utf-8"?>
 <ds:datastoreItem xmlns:ds="http://schemas.openxmlformats.org/officeDocument/2006/customXml" ds:itemID="{59471E8D-C051-43AA-A628-964F2998652E}">
   <ds:schemaRefs>
     <ds:schemaRef ds:uri="http://schemas.microsoft.com/sharepoint/v3/contenttype/forms"/>
@@ -2722,7 +2818,7 @@
 </ds:datastoreItem>
 </file>
 
-<file path=customXml/itemProps4.xml><?xml version="1.0" encoding="utf-8"?>
+<file path=customXml/itemProps2.xml><?xml version="1.0" encoding="utf-8"?>
 <ds:datastoreItem xmlns:ds="http://schemas.openxmlformats.org/officeDocument/2006/customXml" ds:itemID="{AF9878D6-42AE-439E-B400-FC0445A44DF6}">
   <ds:schemaRefs>
     <ds:schemaRef ds:uri="http://schemas.microsoft.com/office/2006/metadata/contentType"/>
@@ -2738,4 +2834,22 @@
     <ds:schemaRef ds:uri="http://schemas.microsoft.com/internal/obd"/>
   </ds:schemaRefs>
 </ds:datastoreItem>
+</file>
+
+<file path=customXml/itemProps3.xml><?xml version="1.0" encoding="utf-8"?>
+<ds:datastoreItem xmlns:ds="http://schemas.openxmlformats.org/officeDocument/2006/customXml" ds:itemID="{AA87E919-C0F2-4DED-95AF-904BB51DAA16}">
+  <ds:schemaRefs>
+    <ds:schemaRef ds:uri="http://schemas.openxmlformats.org/officeDocument/2006/bibliography"/>
+  </ds:schemaRefs>
+</ds:datastoreItem>
+</file>
+
+<file path=customXml/itemProps4.xml><?xml version="1.0" encoding="utf-8"?>
+<ds:datastoreItem xmlns:ds="http://schemas.openxmlformats.org/officeDocument/2006/customXml" ds:itemID="{EED806F6-2089-4C93-A823-0E3B71BE4204}">
+  <ds:schemaRefs>
+    <ds:schemaRef ds:uri="http://schemas.microsoft.com/office/2006/metadata/properties"/>
+    <ds:schemaRef ds:uri="http://schemas.microsoft.com/office/infopath/2007/PartnerControls"/>
+    <ds:schemaRef ds:uri="d2ca065d-654b-4b09-9eae-28241cc6c0da"/>
+  </ds:schemaRefs>
+</ds:datastoreItem>
 </file>
</xml_diff>